<commit_message>
Update Advanced Embedded_Team Exemplary_ Final Documentation.docx
</commit_message>
<xml_diff>
--- a/Advanced Embedded systems/Documentation/Advanced Embedded_Team Exemplary_ Final Documentation.docx
+++ b/Advanced Embedded systems/Documentation/Advanced Embedded_Team Exemplary_ Final Documentation.docx
@@ -2051,8 +2051,8 @@
           <w:noProof/>
         </w:rPr>
         <w:drawing>
-          <wp:inline distT="0" distB="0" distL="0" distR="0" wp14:anchorId="4CF685F1" wp14:editId="5A20D852">
-            <wp:extent cx="4386115" cy="2293620"/>
+          <wp:inline distT="0" distB="0" distL="0" distR="0" wp14:anchorId="4CF685F1" wp14:editId="37B56F8F">
+            <wp:extent cx="4137660" cy="2163696"/>
             <wp:effectExtent l="0" t="0" r="0" b="0"/>
             <wp:docPr id="7" name="Grafik 7"/>
             <wp:cNvGraphicFramePr>
@@ -2080,7 +2080,7 @@
                   <pic:spPr>
                     <a:xfrm>
                       <a:off x="0" y="0"/>
-                      <a:ext cx="4409267" cy="2305727"/>
+                      <a:ext cx="4161829" cy="2176334"/>
                     </a:xfrm>
                     <a:prstGeom prst="rect">
                       <a:avLst/>
@@ -2095,6 +2095,14 @@
     </w:p>
     <w:p>
       <w:pPr>
+        <w:jc w:val="center"/>
+        <w:rPr>
+          <w:iCs/>
+        </w:rPr>
+      </w:pPr>
+    </w:p>
+    <w:p>
+      <w:pPr>
         <w:rPr>
           <w:iCs/>
         </w:rPr>
@@ -2105,8 +2113,8 @@
           <w:noProof/>
         </w:rPr>
         <w:drawing>
-          <wp:inline distT="0" distB="0" distL="0" distR="0" wp14:anchorId="05AF6F8D" wp14:editId="023EED33">
-            <wp:extent cx="5760720" cy="3855085"/>
+          <wp:inline distT="0" distB="0" distL="0" distR="0" wp14:anchorId="05AF6F8D" wp14:editId="5E59F142">
+            <wp:extent cx="5585460" cy="3737801"/>
             <wp:effectExtent l="0" t="0" r="0" b="0"/>
             <wp:docPr id="6" name="Picture 6" descr="Chart&#10;&#10;Description automatically generated"/>
             <wp:cNvGraphicFramePr>
@@ -2134,7 +2142,7 @@
                   <pic:spPr>
                     <a:xfrm>
                       <a:off x="0" y="0"/>
-                      <a:ext cx="5760720" cy="3855085"/>
+                      <a:ext cx="5587927" cy="3739452"/>
                     </a:xfrm>
                     <a:prstGeom prst="rect">
                       <a:avLst/>
@@ -2383,7 +2391,6 @@
         <w:t>or water pump will be turned on. The user will also be able to check the various sensor readings through the mobile application anytime. In the future our application also can be added to the cloud then the user will be able to get a notification and control the actuator from anywhere with internet connectivity.</w:t>
       </w:r>
     </w:p>
-    <w:p/>
     <w:p>
       <w:r>
         <w:t xml:space="preserve"> </w:t>
@@ -2401,22 +2408,22 @@
           <w:noProof/>
         </w:rPr>
         <w:drawing>
-          <wp:anchor distT="0" distB="0" distL="114300" distR="114300" simplePos="0" relativeHeight="251661312" behindDoc="1" locked="0" layoutInCell="1" allowOverlap="1" wp14:anchorId="7ADD3D4B" wp14:editId="3F11F76F">
+          <wp:anchor distT="0" distB="0" distL="114300" distR="114300" simplePos="0" relativeHeight="251665408" behindDoc="1" locked="0" layoutInCell="1" allowOverlap="1" wp14:anchorId="7ADD3D4B" wp14:editId="0B90EE9D">
             <wp:simplePos x="0" y="0"/>
             <wp:positionH relativeFrom="column">
-              <wp:posOffset>3300730</wp:posOffset>
+              <wp:posOffset>3298825</wp:posOffset>
             </wp:positionH>
             <wp:positionV relativeFrom="paragraph">
-              <wp:posOffset>12700</wp:posOffset>
+              <wp:posOffset>12065</wp:posOffset>
             </wp:positionV>
-            <wp:extent cx="1628775" cy="3257550"/>
+            <wp:extent cx="1322070" cy="2644140"/>
             <wp:effectExtent l="0" t="0" r="0" b="0"/>
             <wp:wrapTight wrapText="bothSides">
               <wp:wrapPolygon edited="0">
                 <wp:start x="0" y="0"/>
-                <wp:lineTo x="0" y="21474"/>
-                <wp:lineTo x="21474" y="21474"/>
-                <wp:lineTo x="21474" y="0"/>
+                <wp:lineTo x="0" y="21476"/>
+                <wp:lineTo x="21164" y="21476"/>
+                <wp:lineTo x="21164" y="0"/>
                 <wp:lineTo x="0" y="0"/>
               </wp:wrapPolygon>
             </wp:wrapTight>
@@ -2449,7 +2456,7 @@
                   <pic:spPr bwMode="auto">
                     <a:xfrm>
                       <a:off x="0" y="0"/>
-                      <a:ext cx="1628775" cy="3257550"/>
+                      <a:ext cx="1322070" cy="2644140"/>
                     </a:xfrm>
                     <a:prstGeom prst="rect">
                       <a:avLst/>
@@ -2462,6 +2469,12 @@
                 </pic:pic>
               </a:graphicData>
             </a:graphic>
+            <wp14:sizeRelH relativeFrom="margin">
+              <wp14:pctWidth>0</wp14:pctWidth>
+            </wp14:sizeRelH>
+            <wp14:sizeRelV relativeFrom="margin">
+              <wp14:pctHeight>0</wp14:pctHeight>
+            </wp14:sizeRelV>
           </wp:anchor>
         </w:drawing>
       </w:r>
@@ -2470,22 +2483,22 @@
           <w:noProof/>
         </w:rPr>
         <w:drawing>
-          <wp:anchor distT="0" distB="0" distL="114300" distR="114300" simplePos="0" relativeHeight="251656192" behindDoc="1" locked="0" layoutInCell="1" allowOverlap="1" wp14:anchorId="318E4B44" wp14:editId="0EEA9A8C">
+          <wp:anchor distT="0" distB="0" distL="114300" distR="114300" simplePos="0" relativeHeight="251656192" behindDoc="1" locked="0" layoutInCell="1" allowOverlap="1" wp14:anchorId="318E4B44" wp14:editId="762A6ED8">
             <wp:simplePos x="0" y="0"/>
             <wp:positionH relativeFrom="column">
-              <wp:posOffset>1089660</wp:posOffset>
+              <wp:posOffset>1089025</wp:posOffset>
             </wp:positionH>
             <wp:positionV relativeFrom="paragraph">
-              <wp:posOffset>7620</wp:posOffset>
+              <wp:posOffset>4445</wp:posOffset>
             </wp:positionV>
-            <wp:extent cx="1562100" cy="3280412"/>
+            <wp:extent cx="1257300" cy="2640330"/>
             <wp:effectExtent l="0" t="0" r="0" b="0"/>
             <wp:wrapTight wrapText="bothSides">
               <wp:wrapPolygon edited="0">
                 <wp:start x="0" y="0"/>
-                <wp:lineTo x="0" y="21449"/>
-                <wp:lineTo x="21337" y="21449"/>
-                <wp:lineTo x="21337" y="0"/>
+                <wp:lineTo x="0" y="21506"/>
+                <wp:lineTo x="21273" y="21506"/>
+                <wp:lineTo x="21273" y="0"/>
                 <wp:lineTo x="0" y="0"/>
               </wp:wrapPolygon>
             </wp:wrapTight>
@@ -2518,7 +2531,7 @@
                   <pic:spPr bwMode="auto">
                     <a:xfrm>
                       <a:off x="0" y="0"/>
-                      <a:ext cx="1562100" cy="3280412"/>
+                      <a:ext cx="1257300" cy="2640330"/>
                     </a:xfrm>
                     <a:prstGeom prst="rect">
                       <a:avLst/>
@@ -2531,6 +2544,12 @@
                 </pic:pic>
               </a:graphicData>
             </a:graphic>
+            <wp14:sizeRelH relativeFrom="margin">
+              <wp14:pctWidth>0</wp14:pctWidth>
+            </wp14:sizeRelH>
+            <wp14:sizeRelV relativeFrom="margin">
+              <wp14:pctHeight>0</wp14:pctHeight>
+            </wp14:sizeRelV>
           </wp:anchor>
         </w:drawing>
       </w:r>
@@ -2541,9 +2560,6 @@
     <w:p>
       <w:r>
         <w:br w:type="textWrapping" w:clear="all"/>
-      </w:r>
-      <w:r>
-        <w:lastRenderedPageBreak/>
         <w:t xml:space="preserve"> </w:t>
       </w:r>
     </w:p>
@@ -2903,7 +2919,6 @@
           <w:i/>
           <w:iCs/>
         </w:rPr>
-        <w:lastRenderedPageBreak/>
         <w:br/>
         <w:t xml:space="preserve">[4] </w:t>
       </w:r>
@@ -2931,7 +2946,16 @@
           <w:iCs/>
           <w:lang w:val="en-GB"/>
         </w:rPr>
-        <w:t xml:space="preserve">. (n.d.). Retrieved June 22, 2022, from https://www.digikey.de/en/datasheets/mikroelektronika/mikroelektronika-step-motor-5v-28byj48-datasheet </w:t>
+        <w:t xml:space="preserve">. (n.d.). Retrieved June 22, 2022, from </w:t>
+      </w:r>
+      <w:r>
+        <w:rPr>
+          <w:i/>
+          <w:iCs/>
+          <w:lang w:val="en-GB"/>
+        </w:rPr>
+        <w:lastRenderedPageBreak/>
+        <w:t xml:space="preserve">https://www.digikey.de/en/datasheets/mikroelektronika/mikroelektronika-step-motor-5v-28byj48-datasheet </w:t>
       </w:r>
     </w:p>
     <w:p>

</xml_diff>